<commit_message>
backing up intro draft
</commit_message>
<xml_diff>
--- a/Writing_Drafts/Thesis - Draft & Notes.docx
+++ b/Writing_Drafts/Thesis - Draft & Notes.docx
@@ -254,6 +254,7 @@
       </w:pPr>
     </w:p>
     <w:p>
+      <w:bookmarkStart w:id="0" w:name="_GoBack"/>
       <w:r>
         <w:rPr>
           <w:b/>
@@ -275,24 +276,13 @@
         <w:t>essential</w:t>
       </w:r>
       <w:r>
-        <w:t xml:space="preserve"> for scientific, economic and </w:t>
-      </w:r>
-      <w:commentRangeStart w:id="0"/>
-      <w:r>
-        <w:t>policy</w:t>
-      </w:r>
-      <w:commentRangeEnd w:id="0"/>
-      <w:r>
-        <w:rPr>
-          <w:rStyle w:val="CommentReference"/>
-        </w:rPr>
-        <w:commentReference w:id="0"/>
-      </w:r>
-      <w:r>
-        <w:t xml:space="preserve"> purposes. </w:t>
-      </w:r>
-      <w:r>
-        <w:t xml:space="preserve">Concerns about </w:t>
+        <w:t xml:space="preserve"> for scientific, economic and policy purposes. </w:t>
+      </w:r>
+      <w:r>
+        <w:t>C</w:t>
+      </w:r>
+      <w:r>
+        <w:t xml:space="preserve">oncerns about </w:t>
       </w:r>
       <w:r>
         <w:t>global</w:t>
@@ -301,7 +291,10 @@
         <w:t xml:space="preserve"> climate change have led policy-makers to focus efforts on maximizing the carbon </w:t>
       </w:r>
       <w:r>
-        <w:t xml:space="preserve">stocks and </w:t>
+        <w:t>stocks</w:t>
+      </w:r>
+      <w:r>
+        <w:t xml:space="preserve"> and </w:t>
       </w:r>
       <w:r>
         <w:t xml:space="preserve">sequestration </w:t>
@@ -329,7 +322,13 @@
         <w:t xml:space="preserve"> et al. 2011</w:t>
       </w:r>
       <w:r>
-        <w:t xml:space="preserve">). Therefore, </w:t>
+        <w:t>)</w:t>
+      </w:r>
+      <w:r>
+        <w:t>. Thereby</w:t>
+      </w:r>
+      <w:r>
+        <w:t xml:space="preserve">, </w:t>
       </w:r>
       <w:r>
         <w:t xml:space="preserve">effective policy </w:t>
@@ -338,7 +337,25 @@
         <w:t xml:space="preserve">design </w:t>
       </w:r>
       <w:r>
-        <w:t xml:space="preserve">requires that forest carbon stocks can be accurately and cheaply estimated.  Furthermore, forest carbon-offset trading on markets such as the California Carbon Market </w:t>
+        <w:t>requires that forest carbon stocks can be accurately and cheaply estimated</w:t>
+      </w:r>
+      <w:r>
+        <w:t xml:space="preserve">. </w:t>
+      </w:r>
+      <w:r>
+        <w:t>Furthermore,</w:t>
+      </w:r>
+      <w:r>
+        <w:t xml:space="preserve"> </w:t>
+      </w:r>
+      <w:r>
+        <w:t xml:space="preserve">forest carbon-offset trading on </w:t>
+      </w:r>
+      <w:r>
+        <w:t xml:space="preserve">emerging carbon </w:t>
+      </w:r>
+      <w:r>
+        <w:t xml:space="preserve">markets </w:t>
       </w:r>
       <w:r>
         <w:t xml:space="preserve">ties </w:t>
@@ -414,13 +431,10 @@
         <w:t xml:space="preserve"> relate low-dimensional, easily-</w:t>
       </w:r>
       <w:r>
-        <w:t xml:space="preserve">obtained measurements such as height and diameter, to difficult and destructive </w:t>
+        <w:t xml:space="preserve">obtained measurements such as height and diameter, to difficult and destructive measurements such as </w:t>
       </w:r>
       <w:r>
         <w:lastRenderedPageBreak/>
-        <w:t xml:space="preserve">measurements such as </w:t>
-      </w:r>
-      <w:r>
         <w:t xml:space="preserve">individual tree </w:t>
       </w:r>
       <w:r>
@@ -630,9 +644,24 @@
         <w:tab/>
         <w:t xml:space="preserve">The use of a Generalized Additive Model (GAM) allows </w:t>
       </w:r>
+      <w:r>
+        <w:t>us</w:t>
+      </w:r>
+      <w:r>
+        <w:t xml:space="preserve"> to </w:t>
+      </w:r>
+      <w:r>
+        <w:t>relax</w:t>
+      </w:r>
+      <w:r>
+        <w:t xml:space="preserve"> the assumption of</w:t>
+      </w:r>
+      <w:r>
+        <w:t xml:space="preserve"> </w:t>
+      </w:r>
       <w:commentRangeStart w:id="1"/>
       <w:r>
-        <w:t xml:space="preserve">this study </w:t>
+        <w:t>linearity</w:t>
       </w:r>
       <w:commentRangeEnd w:id="1"/>
       <w:r>
@@ -642,13 +671,19 @@
         <w:commentReference w:id="1"/>
       </w:r>
       <w:r>
-        <w:t>to challenge the assumption of</w:t>
-      </w:r>
-      <w:r>
-        <w:t xml:space="preserve"> double-logarithmic</w:t>
-      </w:r>
-      <w:r>
-        <w:t xml:space="preserve"> linearity adopted by simple allometric models, without specifying an alternative, non-linear model form</w:t>
+        <w:t xml:space="preserve"> adopted by </w:t>
+      </w:r>
+      <w:r>
+        <w:t>“</w:t>
+      </w:r>
+      <w:r>
+        <w:t>simple</w:t>
+      </w:r>
+      <w:r>
+        <w:t>”</w:t>
+      </w:r>
+      <w:r>
+        <w:t xml:space="preserve"> allometric models, without specifying an alternative, non-linear model form</w:t>
       </w:r>
       <w:r>
         <w:t xml:space="preserve"> as is done with “complex”</w:t>
@@ -663,11 +698,65 @@
         <w:t>made possible by</w:t>
       </w:r>
       <w:r>
-        <w:t xml:space="preserve"> the non-parametric nature of GAMs, which relate the response variable (</w:t>
+        <w:t xml:space="preserve"> the non-parametric nature of GAMs, which relate the response variable (tree biomass) to the predictor variables (diameter and height) via</w:t>
+      </w:r>
+      <w:r>
+        <w:t xml:space="preserve"> </w:t>
+      </w:r>
+      <w:r>
+        <w:t>unknown smoothing function</w:t>
+      </w:r>
+      <w:r>
+        <w:t>s</w:t>
+      </w:r>
+      <w:r>
+        <w:t xml:space="preserve"> (</w:t>
+      </w:r>
+      <w:r>
+        <w:t>Hastie and Tibshirani 1987</w:t>
+      </w:r>
+      <w:r>
+        <w:t xml:space="preserve">). </w:t>
+      </w:r>
+      <w:r>
+        <w:t xml:space="preserve">This flexibility allows the relationship between the predictor and response variables to </w:t>
+      </w:r>
+      <w:r>
+        <w:t xml:space="preserve">break the assumptions that accompany </w:t>
+      </w:r>
+      <w:r>
+        <w:t>“</w:t>
+      </w:r>
+      <w:r>
+        <w:t>simple</w:t>
+      </w:r>
+      <w:r>
+        <w:t>”</w:t>
+      </w:r>
+      <w:r>
+        <w:t xml:space="preserve"> and </w:t>
+      </w:r>
+      <w:r>
+        <w:t>“</w:t>
+      </w:r>
+      <w:r>
+        <w:t>complex</w:t>
+      </w:r>
+      <w:r>
+        <w:t>”</w:t>
+      </w:r>
+      <w:r>
+        <w:t xml:space="preserve"> </w:t>
+      </w:r>
+      <w:r>
+        <w:t xml:space="preserve">model specifications and </w:t>
       </w:r>
       <w:commentRangeStart w:id="2"/>
       <w:r>
-        <w:t>tree biomass</w:t>
+        <w:t>potentially lead to</w:t>
+      </w:r>
+      <w:r>
+        <w:t xml:space="preserve"> a better fit to the data </w:t>
       </w:r>
       <w:commentRangeEnd w:id="2"/>
       <w:r>
@@ -677,253 +766,247 @@
         <w:commentReference w:id="2"/>
       </w:r>
       <w:r>
-        <w:t>) to the predictor variables (diameter and height) via</w:t>
+        <w:t>(</w:t>
+      </w:r>
+      <w:r>
+        <w:t>Hastie and Tibshirani 1987</w:t>
+      </w:r>
+      <w:r>
+        <w:t>)</w:t>
+      </w:r>
+      <w:r>
+        <w:t xml:space="preserve">. </w:t>
+      </w:r>
+      <w:r>
+        <w:t xml:space="preserve">Given the economic and social importance of properly estimating carbon stocks, </w:t>
+      </w:r>
+      <w:r>
+        <w:t xml:space="preserve">such improvements to the </w:t>
+      </w:r>
+      <w:r>
+        <w:t>accuracy of allometric models is critical.</w:t>
+      </w:r>
+    </w:p>
+    <w:p>
+      <w:pPr>
+        <w:spacing w:line="360" w:lineRule="auto"/>
+      </w:pPr>
+      <w:r>
+        <w:tab/>
+      </w:r>
+      <w:r>
+        <w:t xml:space="preserve">Most models </w:t>
+      </w:r>
+      <w:r>
+        <w:t>incorporate</w:t>
+      </w:r>
+      <w:r>
+        <w:t xml:space="preserve"> heterogeneity in allometric relationships among species</w:t>
+      </w:r>
+      <w:r>
+        <w:t xml:space="preserve"> or groups of similar species</w:t>
+      </w:r>
+      <w:r>
+        <w:t xml:space="preserve"> (Jenkins et al 2013; Picard et al 2015</w:t>
+      </w:r>
+      <w:r>
+        <w:t xml:space="preserve">).  However, few </w:t>
+      </w:r>
+      <w:r>
+        <w:t>account</w:t>
+      </w:r>
+      <w:r>
+        <w:t xml:space="preserve"> for </w:t>
+      </w:r>
+      <w:r>
+        <w:lastRenderedPageBreak/>
+        <w:t xml:space="preserve">variation </w:t>
+      </w:r>
+      <w:r>
+        <w:t xml:space="preserve">in allometric scaling relationships </w:t>
+      </w:r>
+      <w:r>
+        <w:t>beyond species and diameter</w:t>
+      </w:r>
+      <w:r>
+        <w:t xml:space="preserve">. Evidence suggests that incorporating additional sources of heterogeneity into allometric models could improve their accuracy </w:t>
+      </w:r>
+      <w:r>
+        <w:t>(</w:t>
+      </w:r>
+      <w:proofErr w:type="spellStart"/>
+      <w:r>
+        <w:t>Weiskittel</w:t>
+      </w:r>
+      <w:proofErr w:type="spellEnd"/>
+      <w:r>
+        <w:t xml:space="preserve"> et al. 2015</w:t>
+      </w:r>
+      <w:r>
+        <w:t xml:space="preserve">; </w:t>
+      </w:r>
+      <w:proofErr w:type="spellStart"/>
+      <w:r>
+        <w:t>Fatemi</w:t>
+      </w:r>
+      <w:proofErr w:type="spellEnd"/>
+      <w:r>
+        <w:t xml:space="preserve"> et al</w:t>
+      </w:r>
+      <w:r>
+        <w:t>. 2011</w:t>
+      </w:r>
+      <w:r>
+        <w:t xml:space="preserve">).  </w:t>
+      </w:r>
+      <w:r>
+        <w:t xml:space="preserve">For example, </w:t>
+      </w:r>
+      <w:r>
+        <w:t xml:space="preserve">studies detailing differential growth patterns among trees of different ages </w:t>
+      </w:r>
+      <w:r>
+        <w:t>suggest that allometric relationships</w:t>
+      </w:r>
+      <w:r>
+        <w:t xml:space="preserve"> may</w:t>
+      </w:r>
+      <w:r>
+        <w:t xml:space="preserve"> vary </w:t>
+      </w:r>
+      <w:r>
+        <w:t>according to tree age</w:t>
       </w:r>
       <w:r>
         <w:t xml:space="preserve"> </w:t>
       </w:r>
       <w:r>
-        <w:t>unknown smoothing function</w:t>
+        <w:t>(</w:t>
+      </w:r>
+      <w:r>
+        <w:t xml:space="preserve">Bond 2000; </w:t>
+      </w:r>
+      <w:proofErr w:type="spellStart"/>
+      <w:r>
+        <w:t>Fatemi</w:t>
+      </w:r>
+      <w:proofErr w:type="spellEnd"/>
+      <w:r>
+        <w:t xml:space="preserve"> et al. 2011</w:t>
+      </w:r>
+      <w:r>
+        <w:t xml:space="preserve">).  </w:t>
+      </w:r>
+    </w:p>
+    <w:p>
+      <w:pPr>
+        <w:spacing w:line="360" w:lineRule="auto"/>
+      </w:pPr>
+      <w:r>
+        <w:tab/>
+      </w:r>
+      <w:r>
+        <w:t xml:space="preserve">Another significant barrier to the development of accurate allometric </w:t>
+      </w:r>
+      <w:r>
+        <w:t>models</w:t>
+      </w:r>
+      <w:r>
+        <w:t xml:space="preserve"> is the difficulty and expense involved in directly measuring tree biomass (</w:t>
+      </w:r>
+      <w:r>
+        <w:t xml:space="preserve">Van </w:t>
+      </w:r>
+      <w:proofErr w:type="spellStart"/>
+      <w:r>
+        <w:t>Breugel</w:t>
+      </w:r>
+      <w:proofErr w:type="spellEnd"/>
+      <w:r>
+        <w:t xml:space="preserve"> et al. 2011</w:t>
+      </w:r>
+      <w:r>
+        <w:t xml:space="preserve">; </w:t>
+      </w:r>
+      <w:proofErr w:type="spellStart"/>
+      <w:r>
+        <w:t>Sileshi</w:t>
+      </w:r>
+      <w:proofErr w:type="spellEnd"/>
+      <w:r>
+        <w:t xml:space="preserve"> 2014; Jenkins et al. 2003</w:t>
+      </w:r>
+      <w:r>
+        <w:t xml:space="preserve">). </w:t>
+      </w:r>
+      <w:r>
+        <w:t xml:space="preserve">In order to measure </w:t>
+      </w:r>
+      <w:r>
+        <w:t xml:space="preserve">the </w:t>
+      </w:r>
+      <w:r>
+        <w:t>biomass</w:t>
+      </w:r>
+      <w:r>
+        <w:t xml:space="preserve"> of a single tree</w:t>
+      </w:r>
+      <w:r>
+        <w:t xml:space="preserve">, </w:t>
+      </w:r>
+      <w:r>
+        <w:t>it</w:t>
+      </w:r>
+      <w:r>
+        <w:t xml:space="preserve"> must be</w:t>
+      </w:r>
+      <w:r>
+        <w:t xml:space="preserve"> cut-down</w:t>
+      </w:r>
+      <w:r>
+        <w:t>, dissected, transported to a lab, dried and then weighed</w:t>
+      </w:r>
+      <w:r>
+        <w:t xml:space="preserve"> (</w:t>
+      </w:r>
+      <w:r>
+        <w:t xml:space="preserve">Whittaker and </w:t>
+      </w:r>
+      <w:proofErr w:type="spellStart"/>
+      <w:r>
+        <w:t>Woodwell</w:t>
+      </w:r>
+      <w:proofErr w:type="spellEnd"/>
+      <w:r>
+        <w:t xml:space="preserve"> 1968; </w:t>
+      </w:r>
+      <w:proofErr w:type="spellStart"/>
+      <w:r>
+        <w:t>Fatemi</w:t>
+      </w:r>
+      <w:proofErr w:type="spellEnd"/>
+      <w:r>
+        <w:t xml:space="preserve"> et al. 2011</w:t>
+      </w:r>
+      <w:r>
+        <w:t>). T</w:t>
+      </w:r>
+      <w:r>
+        <w:t>he destructivity</w:t>
+      </w:r>
+      <w:r>
+        <w:t xml:space="preserve"> and inconvenience </w:t>
+      </w:r>
+      <w:r>
+        <w:t>of this process prohibit</w:t>
       </w:r>
       <w:r>
         <w:t>s</w:t>
       </w:r>
       <w:r>
-        <w:t xml:space="preserve"> (</w:t>
-      </w:r>
-      <w:r>
-        <w:t>Hastie and Tibshirani 1987</w:t>
-      </w:r>
-      <w:r>
-        <w:t xml:space="preserve">).  </w:t>
-      </w:r>
-      <w:r>
-        <w:t xml:space="preserve">This flexibility allows the relationship between the predictor and response variables to </w:t>
-      </w:r>
-      <w:r>
-        <w:t xml:space="preserve">break the assumptions that accompany </w:t>
-      </w:r>
-      <w:r>
-        <w:t>“</w:t>
-      </w:r>
-      <w:r>
-        <w:t>simple</w:t>
-      </w:r>
-      <w:r>
-        <w:t>”</w:t>
-      </w:r>
-      <w:r>
-        <w:t xml:space="preserve"> and </w:t>
-      </w:r>
-      <w:r>
-        <w:t>“</w:t>
-      </w:r>
-      <w:r>
-        <w:t>complex</w:t>
-      </w:r>
-      <w:r>
-        <w:t>”</w:t>
-      </w:r>
-      <w:r>
         <w:t xml:space="preserve"> </w:t>
       </w:r>
       <w:r>
-        <w:t xml:space="preserve">model specifications and </w:t>
-      </w:r>
-      <w:commentRangeStart w:id="3"/>
-      <w:r>
-        <w:t>potentially lead to</w:t>
-      </w:r>
-      <w:r>
-        <w:t xml:space="preserve"> a better fit to the data </w:t>
-      </w:r>
-      <w:commentRangeEnd w:id="3"/>
-      <w:r>
-        <w:rPr>
-          <w:rStyle w:val="CommentReference"/>
-        </w:rPr>
-        <w:commentReference w:id="3"/>
-      </w:r>
-      <w:r>
-        <w:t xml:space="preserve">(  </w:t>
-      </w:r>
-      <w:r>
-        <w:t xml:space="preserve">).  </w:t>
-      </w:r>
-      <w:r>
-        <w:t xml:space="preserve">Given the economic and social importance of properly estimating carbon stocks, </w:t>
-      </w:r>
-      <w:r>
-        <w:t xml:space="preserve">such improvements to the </w:t>
-      </w:r>
-      <w:r>
-        <w:t>accuracy of allometric models is critical.</w:t>
-      </w:r>
-    </w:p>
-    <w:p>
-      <w:pPr>
-        <w:spacing w:line="360" w:lineRule="auto"/>
-      </w:pPr>
-      <w:r>
-        <w:lastRenderedPageBreak/>
-        <w:tab/>
-      </w:r>
-      <w:r>
-        <w:t xml:space="preserve">Most models </w:t>
-      </w:r>
-      <w:r>
-        <w:t>incorporate</w:t>
-      </w:r>
-      <w:r>
-        <w:t xml:space="preserve"> heterogeneity in allometric relationships among species</w:t>
-      </w:r>
-      <w:r>
-        <w:t xml:space="preserve"> or groups of similar species</w:t>
-      </w:r>
-      <w:r>
-        <w:t xml:space="preserve"> (Jenkins et al 2013; Picard et al 2015</w:t>
-      </w:r>
-      <w:r>
-        <w:t xml:space="preserve">).  However, few </w:t>
-      </w:r>
-      <w:proofErr w:type="gramStart"/>
-      <w:r>
-        <w:t>account</w:t>
-      </w:r>
-      <w:proofErr w:type="gramEnd"/>
-      <w:r>
-        <w:t xml:space="preserve"> for variation </w:t>
-      </w:r>
-      <w:r>
-        <w:t xml:space="preserve">in allometric scaling relationships </w:t>
-      </w:r>
-      <w:r>
-        <w:t>beyond species and diameter</w:t>
-      </w:r>
-      <w:r>
-        <w:t xml:space="preserve">. Evidence suggests that incorporating additional sources of heterogeneity into allometric models could improve their accuracy </w:t>
-      </w:r>
-      <w:r>
-        <w:t>(</w:t>
-      </w:r>
-      <w:proofErr w:type="spellStart"/>
-      <w:r>
-        <w:t>Fatemi</w:t>
-      </w:r>
-      <w:proofErr w:type="spellEnd"/>
-      <w:r>
-        <w:t xml:space="preserve"> et al</w:t>
-      </w:r>
-      <w:r>
-        <w:t>. 2011</w:t>
-      </w:r>
-      <w:r>
-        <w:t xml:space="preserve">).  </w:t>
-      </w:r>
-      <w:r>
-        <w:t xml:space="preserve">For example, </w:t>
-      </w:r>
-      <w:r>
-        <w:t xml:space="preserve">studies detailing differential growth patterns among trees of different ages </w:t>
-      </w:r>
-      <w:r>
-        <w:t>suggest that allometric relationships</w:t>
-      </w:r>
-      <w:r>
-        <w:t xml:space="preserve"> may</w:t>
-      </w:r>
-      <w:r>
-        <w:t xml:space="preserve"> vary </w:t>
-      </w:r>
-      <w:r>
-        <w:t xml:space="preserve">accordingly </w:t>
-      </w:r>
-      <w:r>
-        <w:t>(</w:t>
-      </w:r>
-      <w:r>
-        <w:t xml:space="preserve">Bond 2000; </w:t>
-      </w:r>
-      <w:proofErr w:type="spellStart"/>
-      <w:r>
-        <w:t>Fatemi</w:t>
-      </w:r>
-      <w:proofErr w:type="spellEnd"/>
-      <w:r>
-        <w:t xml:space="preserve"> et al. 2011</w:t>
-      </w:r>
-      <w:r>
-        <w:t xml:space="preserve">).  </w:t>
-      </w:r>
-    </w:p>
-    <w:p>
-      <w:pPr>
-        <w:spacing w:line="360" w:lineRule="auto"/>
-      </w:pPr>
-      <w:r>
-        <w:tab/>
-      </w:r>
-      <w:r>
-        <w:t xml:space="preserve">Another significant barrier to the development of accurate allometric </w:t>
-      </w:r>
-      <w:r>
-        <w:t>models</w:t>
-      </w:r>
-      <w:r>
-        <w:t xml:space="preserve"> is the difficulty and expense involved in directly measuring tree biomass (</w:t>
-      </w:r>
-      <w:r>
-        <w:t>_____</w:t>
-      </w:r>
-      <w:r>
-        <w:t xml:space="preserve">).  In order to measure </w:t>
-      </w:r>
-      <w:r>
-        <w:t xml:space="preserve">the </w:t>
-      </w:r>
-      <w:r>
-        <w:t>biomass</w:t>
-      </w:r>
-      <w:r>
-        <w:t xml:space="preserve"> of a single tree</w:t>
-      </w:r>
-      <w:r>
-        <w:t xml:space="preserve">, </w:t>
-      </w:r>
-      <w:r>
-        <w:t>it</w:t>
-      </w:r>
-      <w:r>
-        <w:t xml:space="preserve"> must be</w:t>
-      </w:r>
-      <w:r>
-        <w:t xml:space="preserve"> cut-down</w:t>
-      </w:r>
-      <w:r>
-        <w:t>, dissected, transported to a lab, dried and then weighed</w:t>
-      </w:r>
-      <w:r>
-        <w:t xml:space="preserve"> (</w:t>
-      </w:r>
-      <w:r>
-        <w:t>Whittaker ___; _____</w:t>
-      </w:r>
-      <w:r>
-        <w:t>). T</w:t>
-      </w:r>
-      <w:r>
-        <w:t>he destructivity</w:t>
-      </w:r>
-      <w:r>
-        <w:t xml:space="preserve"> and inconvenience </w:t>
-      </w:r>
-      <w:r>
-        <w:t>of this process prohibit</w:t>
-      </w:r>
-      <w:r>
-        <w:t xml:space="preserve"> </w:t>
-      </w:r>
-      <w:r>
         <w:t xml:space="preserve">the collection of large </w:t>
       </w:r>
       <w:r>
@@ -939,10 +1022,10 @@
         <w:t xml:space="preserve"> on sample-</w:t>
       </w:r>
       <w:r>
-        <w:t>size limits the degree of certainty in models derived from single-study datasets (</w:t>
-      </w:r>
-      <w:r>
-        <w:t>______)</w:t>
+        <w:t>size limits the degree of certainty in models derived fr</w:t>
+      </w:r>
+      <w:r>
+        <w:t>om single-study datasets</w:t>
       </w:r>
       <w:r>
         <w:t xml:space="preserve">. </w:t>
@@ -987,15 +1070,13 @@
         <w:t xml:space="preserve">Through the </w:t>
       </w:r>
       <w:r>
-        <w:t>formulation of a Generalized Additive Model for allometric relationships in the northern hardwood forests of New Hampshire</w:t>
-      </w:r>
-      <w:r>
-        <w:t xml:space="preserve">, this study seeks to answer several </w:t>
-      </w:r>
-      <w:bookmarkStart w:id="4" w:name="_GoBack"/>
-      <w:bookmarkEnd w:id="4"/>
-      <w:r>
-        <w:t>questions: (1) Which factors are important for allometric relationships when assumptions of linearity on a log-log scale are relaxed? (2) Is there a difference in allometric</w:t>
+        <w:t>formulation o</w:t>
+      </w:r>
+      <w:r>
+        <w:t>f a Generalized Additive Model for allometric relationships in the northern hardwood forests of New Hampshire</w:t>
+      </w:r>
+      <w:r>
+        <w:t>, this study seeks to answer several questions: (1) Which factors are important for allometric relationships when assumptions of linearity on a log-log scale are relaxed? (2) Is there a difference in allometric</w:t>
       </w:r>
       <w:r>
         <w:t xml:space="preserve"> scaling</w:t>
@@ -1022,12 +1103,20 @@
         <w:t xml:space="preserve"> help </w:t>
       </w:r>
       <w:r>
-        <w:t xml:space="preserve">improve the accuracy of this particular allometric model, guide the development of future models for a more diverse set of regions and species, and aid managers, economists and policymakers who are confused on how best to apply allometric scaling relationships. </w:t>
-      </w:r>
-    </w:p>
+        <w:t xml:space="preserve">improve the accuracy of this particular allometric model, guide the development of future models for a more diverse set of regions and species, and aid managers, economists and policymakers </w:t>
+      </w:r>
+      <w:r>
+        <w:t>attempting to</w:t>
+      </w:r>
+      <w:r>
+        <w:t xml:space="preserve"> apply allometric scaling relationships. </w:t>
+      </w:r>
+    </w:p>
+    <w:bookmarkEnd w:id="0"/>
     <w:p>
       <w:pPr>
         <w:spacing w:line="360" w:lineRule="auto"/>
+        <w:ind w:firstLine="720"/>
       </w:pPr>
     </w:p>
     <w:p>
@@ -1118,6 +1207,7 @@
           <w:b/>
           <w:i/>
         </w:rPr>
+        <w:lastRenderedPageBreak/>
         <w:t>Conclusion</w:t>
       </w:r>
     </w:p>
@@ -1631,7 +1721,6 @@
           <w:rFonts w:ascii="Times New Roman" w:eastAsia="Times New Roman" w:hAnsi="Times New Roman" w:cs="Times New Roman"/>
           <w:i/>
         </w:rPr>
-        <w:lastRenderedPageBreak/>
         <w:t>Sileshi</w:t>
       </w:r>
       <w:proofErr w:type="spellEnd"/>
@@ -2302,129 +2391,61 @@
         </w:pBdr>
       </w:pPr>
     </w:p>
-    <w:p>
-      <w:r>
-        <w:t>How much math should I include?</w:t>
-      </w:r>
-    </w:p>
-    <w:p>
-      <w:pPr>
-        <w:pStyle w:val="ListParagraph"/>
-        <w:numPr>
-          <w:ilvl w:val="0"/>
-          <w:numId w:val="5"/>
-        </w:numPr>
-        <w:rPr>
-          <w:i/>
-        </w:rPr>
-      </w:pPr>
-      <w:r>
-        <w:t>S</w:t>
-      </w:r>
-      <w:r>
-        <w:t>et up the basic relationship between diameter/height and biomass</w:t>
-      </w:r>
-      <w:r>
-        <w:t xml:space="preserve"> (Power function)</w:t>
-      </w:r>
-    </w:p>
-    <w:p>
-      <w:pPr>
-        <w:pStyle w:val="ListParagraph"/>
-        <w:numPr>
-          <w:ilvl w:val="0"/>
-          <w:numId w:val="5"/>
-        </w:numPr>
-        <w:rPr>
-          <w:i/>
-        </w:rPr>
-      </w:pPr>
-      <w:r>
-        <w:t>Should I explain GAM?  Or wait until methods section</w:t>
-      </w:r>
-    </w:p>
-    <w:p>
-      <w:pPr>
-        <w:rPr>
-          <w:i/>
-        </w:rPr>
-      </w:pPr>
-    </w:p>
-    <w:p>
-      <w:r>
-        <w:t>Should I be setting up my conclusions?  Or simply providing general context for the rest of the paper?</w:t>
-      </w:r>
-    </w:p>
     <w:p/>
     <w:p>
-      <w:r>
-        <w:t>How long should it be</w:t>
-      </w:r>
-      <w:r>
-        <w:t>?</w:t>
+      <w:pPr>
+        <w:rPr>
+          <w:b/>
+          <w:i/>
+        </w:rPr>
+      </w:pPr>
+    </w:p>
+    <w:p>
+      <w:pPr>
+        <w:rPr>
+          <w:b/>
+          <w:i/>
+        </w:rPr>
+      </w:pPr>
+      <w:r>
+        <w:rPr>
+          <w:b/>
+          <w:i/>
+        </w:rPr>
+        <w:t>Questions</w:t>
+      </w:r>
+      <w:r>
+        <w:rPr>
+          <w:b/>
+          <w:i/>
+        </w:rPr>
+        <w:t xml:space="preserve"> for Perry:</w:t>
       </w:r>
     </w:p>
     <w:p/>
     <w:p>
       <w:r>
-        <w:t xml:space="preserve">Say what research questions are and </w:t>
-      </w:r>
-      <w:proofErr w:type="spellStart"/>
-      <w:r>
-        <w:t>convinve</w:t>
-      </w:r>
-      <w:proofErr w:type="spellEnd"/>
-      <w:r>
-        <w:t xml:space="preserve"> reader that </w:t>
-      </w:r>
-      <w:proofErr w:type="spellStart"/>
-      <w:r>
-        <w:t>theyre</w:t>
-      </w:r>
-      <w:proofErr w:type="spellEnd"/>
-      <w:r>
-        <w:t xml:space="preserve"> interesting</w:t>
+        <w:t>Should I be worried</w:t>
+      </w:r>
+      <w:r>
+        <w:t xml:space="preserve"> about collinearity when using both height and diameter as predictors?</w:t>
       </w:r>
     </w:p>
     <w:p/>
     <w:p>
-      <w:pPr>
-        <w:rPr>
-          <w:b/>
-          <w:i/>
-        </w:rPr>
-      </w:pPr>
-    </w:p>
-    <w:p>
-      <w:pPr>
-        <w:rPr>
-          <w:b/>
-          <w:i/>
-        </w:rPr>
-      </w:pPr>
-      <w:r>
-        <w:rPr>
-          <w:b/>
-          <w:i/>
-        </w:rPr>
-        <w:t>Other questions for Perry:</w:t>
+      <w:r>
+        <w:lastRenderedPageBreak/>
+        <w:t>Should I do Cross-Validation to check for over-fitting in GAM?</w:t>
       </w:r>
     </w:p>
     <w:p/>
     <w:p>
       <w:r>
-        <w:t>Should I be worried</w:t>
-      </w:r>
-      <w:r>
-        <w:t xml:space="preserve"> about collinearity when using both height and diameter as predictors?</w:t>
+        <w:t>Use Specific-Gravity as a continuous predictor?</w:t>
       </w:r>
     </w:p>
     <w:p/>
-    <w:p>
-      <w:r>
-        <w:t>How can I integrate multiple R scripts easily (call functions defined in a second R script)?</w:t>
-      </w:r>
-    </w:p>
+    <w:p/>
     <w:p/>
     <w:p/>
     <w:p/>
@@ -2501,7 +2522,7 @@
 
 <file path=word/comments.xml><?xml version="1.0" encoding="utf-8"?>
 <w:comments xmlns:wpc="http://schemas.microsoft.com/office/word/2010/wordprocessingCanvas" xmlns:cx="http://schemas.microsoft.com/office/drawing/2014/chartex" xmlns:cx1="http://schemas.microsoft.com/office/drawing/2015/9/8/chartex" xmlns:cx2="http://schemas.microsoft.com/office/drawing/2015/10/21/chartex" xmlns:cx3="http://schemas.microsoft.com/office/drawing/2016/5/9/chartex" xmlns:cx4="http://schemas.microsoft.com/office/drawing/2016/5/10/chartex" xmlns:cx5="http://schemas.microsoft.com/office/drawing/2016/5/11/chartex" xmlns:cx6="http://schemas.microsoft.com/office/drawing/2016/5/12/chartex" xmlns:cx7="http://schemas.microsoft.com/office/drawing/2016/5/13/chartex" xmlns:cx8="http://schemas.microsoft.com/office/drawing/2016/5/14/chartex" xmlns:mc="http://schemas.openxmlformats.org/markup-compatibility/2006" xmlns:aink="http://schemas.microsoft.com/office/drawing/2016/ink" xmlns:am3d="http://schemas.microsoft.com/office/drawing/2017/model3d" xmlns:o="urn:schemas-microsoft-com:office:office" xmlns:r="http://schemas.openxmlformats.org/officeDocument/2006/relationships" xmlns:m="http://schemas.openxmlformats.org/officeDocument/2006/math" xmlns:v="urn:schemas-microsoft-com:vml" xmlns:wp14="http://schemas.microsoft.com/office/word/2010/wordprocessingDrawing" xmlns:wp="http://schemas.openxmlformats.org/drawingml/2006/wordprocessingDrawing" xmlns:w10="urn:schemas-microsoft-com:office:word" xmlns:w="http://schemas.openxmlformats.org/wordprocessingml/2006/main" xmlns:w14="http://schemas.microsoft.com/office/word/2010/wordml" xmlns:w15="http://schemas.microsoft.com/office/word/2012/wordml" xmlns:w16cid="http://schemas.microsoft.com/office/word/2016/wordml/cid" xmlns:w16se="http://schemas.microsoft.com/office/word/2015/wordml/symex" xmlns:wpg="http://schemas.microsoft.com/office/word/2010/wordprocessingGroup" xmlns:wpi="http://schemas.microsoft.com/office/word/2010/wordprocessingInk" xmlns:wne="http://schemas.microsoft.com/office/word/2006/wordml" xmlns:wps="http://schemas.microsoft.com/office/word/2010/wordprocessingShape" mc:Ignorable="w14 w15 w16se w16cid wp14">
-  <w:comment w:id="0" w:author="Jacob Levine" w:date="2018-09-12T09:22:00Z" w:initials="JL">
+  <w:comment w:id="1" w:author="Jacob Levine" w:date="2018-09-12T11:10:00Z" w:initials="JL">
     <w:p>
       <w:pPr>
         <w:pStyle w:val="CommentText"/>
@@ -2513,11 +2534,11 @@
         <w:annotationRef/>
       </w:r>
       <w:r>
-        <w:t>Political?</w:t>
+        <w:t>Do I need to specify “on double-log axes” here?</w:t>
       </w:r>
     </w:p>
   </w:comment>
-  <w:comment w:id="1" w:author="Jacob Levine" w:date="2018-09-11T11:20:00Z" w:initials="JL">
+  <w:comment w:id="2" w:author="Jacob Levine" w:date="2018-09-11T11:23:00Z" w:initials="JL">
     <w:p>
       <w:pPr>
         <w:pStyle w:val="CommentText"/>
@@ -2529,44 +2550,10 @@
         <w:annotationRef/>
       </w:r>
       <w:r>
-        <w:t>Need better phrasing</w:t>
-      </w:r>
-    </w:p>
-    <w:p>
-      <w:pPr>
-        <w:pStyle w:val="CommentText"/>
-      </w:pPr>
-    </w:p>
-  </w:comment>
-  <w:comment w:id="2" w:author="Jacob Levine" w:date="2018-09-11T11:21:00Z" w:initials="JL">
-    <w:p>
-      <w:pPr>
-        <w:pStyle w:val="CommentText"/>
-      </w:pPr>
-      <w:r>
-        <w:rPr>
-          <w:rStyle w:val="CommentReference"/>
-        </w:rPr>
-        <w:annotationRef/>
-      </w:r>
-      <w:r>
-        <w:t>Need to set up relationship between biomass and carbon prediction</w:t>
-      </w:r>
-    </w:p>
-  </w:comment>
-  <w:comment w:id="3" w:author="Jacob Levine" w:date="2018-09-11T11:23:00Z" w:initials="JL">
-    <w:p>
-      <w:pPr>
-        <w:pStyle w:val="CommentText"/>
-      </w:pPr>
-      <w:r>
-        <w:rPr>
-          <w:rStyle w:val="CommentReference"/>
-        </w:rPr>
-        <w:annotationRef/>
-      </w:r>
-      <w:r>
         <w:t>Is this getting too far into conclusions?</w:t>
+      </w:r>
+      <w:r>
+        <w:t xml:space="preserve">  Especially since I’m not sure this is true for this case yet.</w:t>
       </w:r>
     </w:p>
   </w:comment>
@@ -2575,18 +2562,14 @@
 
 <file path=word/commentsExtended.xml><?xml version="1.0" encoding="utf-8"?>
 <w15:commentsEx xmlns:wpc="http://schemas.microsoft.com/office/word/2010/wordprocessingCanvas" xmlns:cx="http://schemas.microsoft.com/office/drawing/2014/chartex" xmlns:cx1="http://schemas.microsoft.com/office/drawing/2015/9/8/chartex" xmlns:cx2="http://schemas.microsoft.com/office/drawing/2015/10/21/chartex" xmlns:cx3="http://schemas.microsoft.com/office/drawing/2016/5/9/chartex" xmlns:cx4="http://schemas.microsoft.com/office/drawing/2016/5/10/chartex" xmlns:cx5="http://schemas.microsoft.com/office/drawing/2016/5/11/chartex" xmlns:cx6="http://schemas.microsoft.com/office/drawing/2016/5/12/chartex" xmlns:cx7="http://schemas.microsoft.com/office/drawing/2016/5/13/chartex" xmlns:cx8="http://schemas.microsoft.com/office/drawing/2016/5/14/chartex" xmlns:mc="http://schemas.openxmlformats.org/markup-compatibility/2006" xmlns:aink="http://schemas.microsoft.com/office/drawing/2016/ink" xmlns:am3d="http://schemas.microsoft.com/office/drawing/2017/model3d" xmlns:o="urn:schemas-microsoft-com:office:office" xmlns:r="http://schemas.openxmlformats.org/officeDocument/2006/relationships" xmlns:m="http://schemas.openxmlformats.org/officeDocument/2006/math" xmlns:v="urn:schemas-microsoft-com:vml" xmlns:wp14="http://schemas.microsoft.com/office/word/2010/wordprocessingDrawing" xmlns:wp="http://schemas.openxmlformats.org/drawingml/2006/wordprocessingDrawing" xmlns:w10="urn:schemas-microsoft-com:office:word" xmlns:w="http://schemas.openxmlformats.org/wordprocessingml/2006/main" xmlns:w14="http://schemas.microsoft.com/office/word/2010/wordml" xmlns:w15="http://schemas.microsoft.com/office/word/2012/wordml" xmlns:w16cid="http://schemas.microsoft.com/office/word/2016/wordml/cid" xmlns:w16se="http://schemas.microsoft.com/office/word/2015/wordml/symex" xmlns:wpg="http://schemas.microsoft.com/office/word/2010/wordprocessingGroup" xmlns:wpi="http://schemas.microsoft.com/office/word/2010/wordprocessingInk" xmlns:wne="http://schemas.microsoft.com/office/word/2006/wordml" xmlns:wps="http://schemas.microsoft.com/office/word/2010/wordprocessingShape" mc:Ignorable="w14 w15 w16se w16cid wp14">
-  <w15:commentEx w15:paraId="18CD601C" w15:done="0"/>
-  <w15:commentEx w15:paraId="31D2E9BE" w15:done="0"/>
-  <w15:commentEx w15:paraId="564F8547" w15:done="0"/>
+  <w15:commentEx w15:paraId="01D3F3AC" w15:done="0"/>
   <w15:commentEx w15:paraId="422FDAA0" w15:done="0"/>
 </w15:commentsEx>
 </file>
 
 <file path=word/commentsIds.xml><?xml version="1.0" encoding="utf-8"?>
 <w16cid:commentsIds xmlns:wpc="http://schemas.microsoft.com/office/word/2010/wordprocessingCanvas" xmlns:cx="http://schemas.microsoft.com/office/drawing/2014/chartex" xmlns:cx1="http://schemas.microsoft.com/office/drawing/2015/9/8/chartex" xmlns:cx2="http://schemas.microsoft.com/office/drawing/2015/10/21/chartex" xmlns:cx3="http://schemas.microsoft.com/office/drawing/2016/5/9/chartex" xmlns:cx4="http://schemas.microsoft.com/office/drawing/2016/5/10/chartex" xmlns:cx5="http://schemas.microsoft.com/office/drawing/2016/5/11/chartex" xmlns:cx6="http://schemas.microsoft.com/office/drawing/2016/5/12/chartex" xmlns:cx7="http://schemas.microsoft.com/office/drawing/2016/5/13/chartex" xmlns:cx8="http://schemas.microsoft.com/office/drawing/2016/5/14/chartex" xmlns:mc="http://schemas.openxmlformats.org/markup-compatibility/2006" xmlns:aink="http://schemas.microsoft.com/office/drawing/2016/ink" xmlns:am3d="http://schemas.microsoft.com/office/drawing/2017/model3d" xmlns:o="urn:schemas-microsoft-com:office:office" xmlns:r="http://schemas.openxmlformats.org/officeDocument/2006/relationships" xmlns:m="http://schemas.openxmlformats.org/officeDocument/2006/math" xmlns:v="urn:schemas-microsoft-com:vml" xmlns:wp14="http://schemas.microsoft.com/office/word/2010/wordprocessingDrawing" xmlns:wp="http://schemas.openxmlformats.org/drawingml/2006/wordprocessingDrawing" xmlns:w10="urn:schemas-microsoft-com:office:word" xmlns:w="http://schemas.openxmlformats.org/wordprocessingml/2006/main" xmlns:w14="http://schemas.microsoft.com/office/word/2010/wordml" xmlns:w15="http://schemas.microsoft.com/office/word/2012/wordml" xmlns:w16cid="http://schemas.microsoft.com/office/word/2016/wordml/cid" xmlns:w16se="http://schemas.microsoft.com/office/word/2015/wordml/symex" xmlns:wpg="http://schemas.microsoft.com/office/word/2010/wordprocessingGroup" xmlns:wpi="http://schemas.microsoft.com/office/word/2010/wordprocessingInk" xmlns:wne="http://schemas.microsoft.com/office/word/2006/wordml" xmlns:wps="http://schemas.microsoft.com/office/word/2010/wordprocessingShape" mc:Ignorable="w14 w15 w16se w16cid wp14">
-  <w16cid:commentId w16cid:paraId="18CD601C" w16cid:durableId="1F435959"/>
-  <w16cid:commentId w16cid:paraId="31D2E9BE" w16cid:durableId="1F422371"/>
-  <w16cid:commentId w16cid:paraId="564F8547" w16cid:durableId="1F4223A0"/>
+  <w16cid:commentId w16cid:paraId="01D3F3AC" w16cid:durableId="1F4372A7"/>
   <w16cid:commentId w16cid:paraId="422FDAA0" w16cid:durableId="1F422421"/>
 </w16cid:commentsIds>
 </file>

</xml_diff>